<commit_message>
Agregué carpeta de ejercicios de estructuras condicionales
</commit_message>
<xml_diff>
--- a/Ejercicio1.docx
+++ b/Ejercicio1.docx
@@ -5866,7 +5866,13 @@
     <w:p>
       <w:pPr>
         <w:rPr>
-          <w:lang w:val="es-419"/>
+          <w:rFonts w:ascii="Arial" w:eastAsia="Times New Roman" w:hAnsi="Arial" w:cs="Arial"/>
+          <w:b/>
+          <w:color w:val="393D40"/>
+          <w:sz w:val="24"/>
+          <w:szCs w:val="24"/>
+          <w:shd w:val="clear" w:color="auto" w:fill="FFFFFF"/>
+          <w:lang w:val="es-419" w:eastAsia="es-ES"/>
         </w:rPr>
       </w:pPr>
       <w:r>
@@ -5955,8 +5961,1012 @@
         </w:rPr>
         <w:t>DFD</w:t>
       </w:r>
+    </w:p>
+    <w:p>
+      <w:pPr>
+        <w:rPr>
+          <w:rFonts w:ascii="Arial" w:eastAsia="Times New Roman" w:hAnsi="Arial" w:cs="Arial"/>
+          <w:b/>
+          <w:color w:val="393D40"/>
+          <w:sz w:val="24"/>
+          <w:szCs w:val="24"/>
+          <w:shd w:val="clear" w:color="auto" w:fill="FFFFFF"/>
+          <w:lang w:val="es-419" w:eastAsia="es-ES"/>
+        </w:rPr>
+      </w:pPr>
+    </w:p>
+    <w:p>
+      <w:pPr>
+        <w:rPr>
+          <w:rFonts w:ascii="Arial" w:eastAsia="Times New Roman" w:hAnsi="Arial" w:cs="Arial"/>
+          <w:b/>
+          <w:color w:val="393D40"/>
+          <w:sz w:val="24"/>
+          <w:szCs w:val="24"/>
+          <w:shd w:val="clear" w:color="auto" w:fill="FFFFFF"/>
+          <w:lang w:val="es-419" w:eastAsia="es-ES"/>
+        </w:rPr>
+      </w:pPr>
+    </w:p>
+    <w:p>
+      <w:pPr>
+        <w:rPr>
+          <w:rFonts w:ascii="Arial" w:eastAsia="Times New Roman" w:hAnsi="Arial" w:cs="Arial"/>
+          <w:b/>
+          <w:color w:val="393D40"/>
+          <w:sz w:val="24"/>
+          <w:szCs w:val="24"/>
+          <w:shd w:val="clear" w:color="auto" w:fill="FFFFFF"/>
+          <w:lang w:val="es-419" w:eastAsia="es-ES"/>
+        </w:rPr>
+      </w:pPr>
+    </w:p>
+    <w:p>
+      <w:pPr>
+        <w:rPr>
+          <w:rFonts w:ascii="Arial" w:eastAsia="Times New Roman" w:hAnsi="Arial" w:cs="Arial"/>
+          <w:b/>
+          <w:color w:val="393D40"/>
+          <w:sz w:val="24"/>
+          <w:szCs w:val="24"/>
+          <w:shd w:val="clear" w:color="auto" w:fill="FFFFFF"/>
+          <w:lang w:val="es-419" w:eastAsia="es-ES"/>
+        </w:rPr>
+      </w:pPr>
+    </w:p>
+    <w:p>
+      <w:pPr>
+        <w:rPr>
+          <w:rFonts w:ascii="Arial" w:eastAsia="Times New Roman" w:hAnsi="Arial" w:cs="Arial"/>
+          <w:b/>
+          <w:color w:val="393D40"/>
+          <w:sz w:val="24"/>
+          <w:szCs w:val="24"/>
+          <w:shd w:val="clear" w:color="auto" w:fill="FFFFFF"/>
+          <w:lang w:val="es-419" w:eastAsia="es-ES"/>
+        </w:rPr>
+      </w:pPr>
+    </w:p>
+    <w:p>
+      <w:pPr>
+        <w:rPr>
+          <w:rFonts w:ascii="Arial" w:eastAsia="Times New Roman" w:hAnsi="Arial" w:cs="Arial"/>
+          <w:b/>
+          <w:color w:val="393D40"/>
+          <w:sz w:val="24"/>
+          <w:szCs w:val="24"/>
+          <w:shd w:val="clear" w:color="auto" w:fill="FFFFFF"/>
+          <w:lang w:val="es-419" w:eastAsia="es-ES"/>
+        </w:rPr>
+      </w:pPr>
+    </w:p>
+    <w:p>
+      <w:pPr>
+        <w:rPr>
+          <w:rFonts w:ascii="Arial" w:eastAsia="Times New Roman" w:hAnsi="Arial" w:cs="Arial"/>
+          <w:b/>
+          <w:color w:val="393D40"/>
+          <w:sz w:val="24"/>
+          <w:szCs w:val="24"/>
+          <w:shd w:val="clear" w:color="auto" w:fill="FFFFFF"/>
+          <w:lang w:val="es-419" w:eastAsia="es-ES"/>
+        </w:rPr>
+      </w:pPr>
+    </w:p>
+    <w:p>
+      <w:pPr>
+        <w:rPr>
+          <w:rFonts w:ascii="Arial" w:eastAsia="Times New Roman" w:hAnsi="Arial" w:cs="Arial"/>
+          <w:b/>
+          <w:color w:val="393D40"/>
+          <w:sz w:val="24"/>
+          <w:szCs w:val="24"/>
+          <w:shd w:val="clear" w:color="auto" w:fill="FFFFFF"/>
+          <w:lang w:val="es-419" w:eastAsia="es-ES"/>
+        </w:rPr>
+      </w:pPr>
+    </w:p>
+    <w:p>
+      <w:pPr>
+        <w:rPr>
+          <w:rFonts w:ascii="Arial" w:eastAsia="Times New Roman" w:hAnsi="Arial" w:cs="Arial"/>
+          <w:b/>
+          <w:color w:val="393D40"/>
+          <w:sz w:val="24"/>
+          <w:szCs w:val="24"/>
+          <w:shd w:val="clear" w:color="auto" w:fill="FFFFFF"/>
+          <w:lang w:val="es-419" w:eastAsia="es-ES"/>
+        </w:rPr>
+      </w:pPr>
+    </w:p>
+    <w:p>
+      <w:pPr>
+        <w:rPr>
+          <w:rFonts w:ascii="Arial" w:eastAsia="Times New Roman" w:hAnsi="Arial" w:cs="Arial"/>
+          <w:b/>
+          <w:color w:val="393D40"/>
+          <w:sz w:val="24"/>
+          <w:szCs w:val="24"/>
+          <w:shd w:val="clear" w:color="auto" w:fill="FFFFFF"/>
+          <w:lang w:val="es-419" w:eastAsia="es-ES"/>
+        </w:rPr>
+      </w:pPr>
+    </w:p>
+    <w:p>
+      <w:pPr>
+        <w:spacing w:before="300" w:after="300" w:line="240" w:lineRule="auto"/>
+        <w:outlineLvl w:val="1"/>
+        <w:rPr>
+          <w:rFonts w:ascii="Times New Roman" w:eastAsia="Times New Roman" w:hAnsi="Times New Roman" w:cs="Times New Roman"/>
+          <w:b/>
+          <w:bCs/>
+          <w:sz w:val="36"/>
+          <w:szCs w:val="36"/>
+          <w:lang w:eastAsia="es-ES"/>
+        </w:rPr>
+      </w:pPr>
+      <w:r>
+        <w:rPr>
+          <w:rFonts w:ascii="Arial" w:eastAsia="Times New Roman" w:hAnsi="Arial" w:cs="Arial"/>
+          <w:b/>
+          <w:bCs/>
+          <w:color w:val="F5A829"/>
+          <w:sz w:val="45"/>
+          <w:szCs w:val="45"/>
+          <w:shd w:val="clear" w:color="auto" w:fill="FFFFFF"/>
+          <w:lang w:eastAsia="es-ES"/>
+        </w:rPr>
+        <w:lastRenderedPageBreak/>
+        <w:t>Ejercicio #6: CONVERSION MEDIDAS DE LA TELA</w:t>
+      </w:r>
+    </w:p>
+    <w:p>
+      <w:pPr>
+        <w:spacing w:line="240" w:lineRule="auto"/>
+        <w:rPr>
+          <w:rFonts w:ascii="Arial" w:eastAsia="Times New Roman" w:hAnsi="Arial" w:cs="Arial"/>
+          <w:color w:val="393D40"/>
+          <w:sz w:val="24"/>
+          <w:szCs w:val="24"/>
+          <w:shd w:val="clear" w:color="auto" w:fill="FFFFFF"/>
+          <w:lang w:val="es-419" w:eastAsia="es-ES"/>
+        </w:rPr>
+      </w:pPr>
+      <w:r>
+        <w:rPr>
+          <w:rFonts w:ascii="Arial" w:eastAsia="Times New Roman" w:hAnsi="Arial" w:cs="Arial"/>
+          <w:color w:val="393D40"/>
+          <w:sz w:val="24"/>
+          <w:szCs w:val="24"/>
+          <w:shd w:val="clear" w:color="auto" w:fill="FFFFFF"/>
+          <w:lang w:eastAsia="es-ES"/>
+        </w:rPr>
+        <w:t>Una modista, para realizar sus prendas de vestir, encarga las telas al extranjero.</w:t>
+      </w:r>
+      <w:r>
+        <w:rPr>
+          <w:rFonts w:ascii="Arial" w:eastAsia="Times New Roman" w:hAnsi="Arial" w:cs="Arial"/>
+          <w:color w:val="393D40"/>
+          <w:sz w:val="24"/>
+          <w:szCs w:val="24"/>
+          <w:shd w:val="clear" w:color="auto" w:fill="FFFFFF"/>
+          <w:lang w:val="es-419" w:eastAsia="es-ES"/>
+        </w:rPr>
+        <w:t xml:space="preserve"> </w:t>
+      </w:r>
+    </w:p>
+    <w:p>
+      <w:pPr>
+        <w:spacing w:line="240" w:lineRule="auto"/>
+        <w:rPr>
+          <w:rFonts w:ascii="Times New Roman" w:eastAsia="Times New Roman" w:hAnsi="Times New Roman" w:cs="Times New Roman"/>
+          <w:sz w:val="24"/>
+          <w:szCs w:val="24"/>
+          <w:lang w:eastAsia="es-ES"/>
+        </w:rPr>
+      </w:pPr>
       <w:bookmarkStart w:id="0" w:name="_GoBack"/>
       <w:bookmarkEnd w:id="0"/>
+      <w:r>
+        <w:rPr>
+          <w:rFonts w:ascii="Arial" w:eastAsia="Times New Roman" w:hAnsi="Arial" w:cs="Arial"/>
+          <w:color w:val="393D40"/>
+          <w:sz w:val="24"/>
+          <w:szCs w:val="24"/>
+          <w:shd w:val="clear" w:color="auto" w:fill="FFFFFF"/>
+          <w:lang w:eastAsia="es-ES"/>
+        </w:rPr>
+        <w:t>Para cada pedido, tiene que proporcionar las medidas de la tela en pulgadas, pero ella generalmente las tiene en metros.</w:t>
+      </w:r>
+    </w:p>
+    <w:p>
+      <w:pPr>
+        <w:spacing w:line="240" w:lineRule="auto"/>
+        <w:rPr>
+          <w:rFonts w:ascii="Times New Roman" w:eastAsia="Times New Roman" w:hAnsi="Times New Roman" w:cs="Times New Roman"/>
+          <w:sz w:val="24"/>
+          <w:szCs w:val="24"/>
+          <w:lang w:eastAsia="es-ES"/>
+        </w:rPr>
+      </w:pPr>
+      <w:r>
+        <w:rPr>
+          <w:rFonts w:ascii="Arial" w:eastAsia="Times New Roman" w:hAnsi="Arial" w:cs="Arial"/>
+          <w:color w:val="393D40"/>
+          <w:sz w:val="24"/>
+          <w:szCs w:val="24"/>
+          <w:shd w:val="clear" w:color="auto" w:fill="FFFFFF"/>
+          <w:lang w:eastAsia="es-ES"/>
+        </w:rPr>
+        <w:t>Realice un algoritmo para ayudar a resolver el problema, determinando cuántas pulgadas debe pedir con base en los metros que requiere.</w:t>
+      </w:r>
+    </w:p>
+    <w:p>
+      <w:pPr>
+        <w:rPr>
+          <w:rFonts w:ascii="Arial" w:eastAsia="Times New Roman" w:hAnsi="Arial" w:cs="Arial"/>
+          <w:color w:val="393D40"/>
+          <w:sz w:val="24"/>
+          <w:szCs w:val="24"/>
+          <w:shd w:val="clear" w:color="auto" w:fill="FFFFFF"/>
+          <w:lang w:eastAsia="es-ES"/>
+        </w:rPr>
+      </w:pPr>
+      <w:r>
+        <w:rPr>
+          <w:rFonts w:ascii="Arial" w:eastAsia="Times New Roman" w:hAnsi="Arial" w:cs="Arial"/>
+          <w:color w:val="393D40"/>
+          <w:sz w:val="24"/>
+          <w:szCs w:val="24"/>
+          <w:shd w:val="clear" w:color="auto" w:fill="FFFFFF"/>
+          <w:lang w:eastAsia="es-ES"/>
+        </w:rPr>
+        <w:t>Represéntelo mediante el diagrama de flujo y el pseudocódigo (1 pulgada = 0.0254 m).</w:t>
+      </w:r>
+    </w:p>
+    <w:p>
+      <w:pPr>
+        <w:spacing w:line="240" w:lineRule="auto"/>
+        <w:rPr>
+          <w:rFonts w:ascii="Arial" w:eastAsia="Times New Roman" w:hAnsi="Arial" w:cs="Arial"/>
+          <w:b/>
+          <w:color w:val="393D40"/>
+          <w:sz w:val="24"/>
+          <w:szCs w:val="24"/>
+          <w:shd w:val="clear" w:color="auto" w:fill="FFFFFF"/>
+          <w:lang w:val="es-419" w:eastAsia="es-ES"/>
+        </w:rPr>
+      </w:pPr>
+      <w:r>
+        <w:rPr>
+          <w:rFonts w:ascii="Arial" w:eastAsia="Times New Roman" w:hAnsi="Arial" w:cs="Arial"/>
+          <w:b/>
+          <w:color w:val="393D40"/>
+          <w:sz w:val="24"/>
+          <w:szCs w:val="24"/>
+          <w:shd w:val="clear" w:color="auto" w:fill="FFFFFF"/>
+          <w:lang w:val="es-419" w:eastAsia="es-ES"/>
+        </w:rPr>
+        <w:t>ALGORITMO</w:t>
+      </w:r>
+    </w:p>
+    <w:p>
+      <w:pPr>
+        <w:pStyle w:val="Prrafodelista"/>
+        <w:numPr>
+          <w:ilvl w:val="0"/>
+          <w:numId w:val="12"/>
+        </w:numPr>
+        <w:spacing w:line="240" w:lineRule="auto"/>
+        <w:rPr>
+          <w:rFonts w:ascii="Arial" w:eastAsia="Times New Roman" w:hAnsi="Arial" w:cs="Arial"/>
+          <w:color w:val="393D40"/>
+          <w:sz w:val="24"/>
+          <w:szCs w:val="24"/>
+          <w:shd w:val="clear" w:color="auto" w:fill="FFFFFF"/>
+          <w:lang w:val="es-419" w:eastAsia="es-ES"/>
+        </w:rPr>
+      </w:pPr>
+      <w:r>
+        <w:rPr>
+          <w:rFonts w:ascii="Arial" w:eastAsia="Times New Roman" w:hAnsi="Arial" w:cs="Arial"/>
+          <w:color w:val="393D40"/>
+          <w:sz w:val="24"/>
+          <w:szCs w:val="24"/>
+          <w:shd w:val="clear" w:color="auto" w:fill="FFFFFF"/>
+          <w:lang w:val="es-419" w:eastAsia="es-ES"/>
+        </w:rPr>
+        <w:t>Inicio</w:t>
+      </w:r>
+    </w:p>
+    <w:p>
+      <w:pPr>
+        <w:pStyle w:val="Prrafodelista"/>
+        <w:numPr>
+          <w:ilvl w:val="0"/>
+          <w:numId w:val="12"/>
+        </w:numPr>
+        <w:spacing w:line="240" w:lineRule="auto"/>
+        <w:rPr>
+          <w:rFonts w:ascii="Arial" w:eastAsia="Times New Roman" w:hAnsi="Arial" w:cs="Arial"/>
+          <w:color w:val="393D40"/>
+          <w:sz w:val="24"/>
+          <w:szCs w:val="24"/>
+          <w:shd w:val="clear" w:color="auto" w:fill="FFFFFF"/>
+          <w:lang w:val="es-419" w:eastAsia="es-ES"/>
+        </w:rPr>
+      </w:pPr>
+      <w:r>
+        <w:rPr>
+          <w:rFonts w:ascii="Arial" w:eastAsia="Times New Roman" w:hAnsi="Arial" w:cs="Arial"/>
+          <w:color w:val="393D40"/>
+          <w:sz w:val="24"/>
+          <w:szCs w:val="24"/>
+          <w:shd w:val="clear" w:color="auto" w:fill="FFFFFF"/>
+          <w:lang w:val="es-419" w:eastAsia="es-ES"/>
+        </w:rPr>
+        <w:t>Muestra “El siguiente programa te permitirá conocer tu sueldo semanal.”</w:t>
+      </w:r>
+    </w:p>
+    <w:p>
+      <w:pPr>
+        <w:pStyle w:val="Prrafodelista"/>
+        <w:numPr>
+          <w:ilvl w:val="0"/>
+          <w:numId w:val="12"/>
+        </w:numPr>
+        <w:spacing w:line="240" w:lineRule="auto"/>
+        <w:rPr>
+          <w:rFonts w:ascii="Arial" w:eastAsia="Times New Roman" w:hAnsi="Arial" w:cs="Arial"/>
+          <w:color w:val="393D40"/>
+          <w:sz w:val="24"/>
+          <w:szCs w:val="24"/>
+          <w:shd w:val="clear" w:color="auto" w:fill="FFFFFF"/>
+          <w:lang w:val="es-419" w:eastAsia="es-ES"/>
+        </w:rPr>
+      </w:pPr>
+      <w:r>
+        <w:rPr>
+          <w:rFonts w:ascii="Arial" w:eastAsia="Times New Roman" w:hAnsi="Arial" w:cs="Arial"/>
+          <w:color w:val="393D40"/>
+          <w:sz w:val="24"/>
+          <w:szCs w:val="24"/>
+          <w:shd w:val="clear" w:color="auto" w:fill="FFFFFF"/>
+          <w:lang w:val="es-419" w:eastAsia="es-ES"/>
+        </w:rPr>
+        <w:t>Pedir al usuario “Ingresa el número de horas trabajadas:” h</w:t>
+      </w:r>
+    </w:p>
+    <w:p>
+      <w:pPr>
+        <w:pStyle w:val="Prrafodelista"/>
+        <w:numPr>
+          <w:ilvl w:val="0"/>
+          <w:numId w:val="12"/>
+        </w:numPr>
+        <w:spacing w:line="240" w:lineRule="auto"/>
+        <w:rPr>
+          <w:rFonts w:ascii="Arial" w:eastAsia="Times New Roman" w:hAnsi="Arial" w:cs="Arial"/>
+          <w:color w:val="393D40"/>
+          <w:sz w:val="24"/>
+          <w:szCs w:val="24"/>
+          <w:shd w:val="clear" w:color="auto" w:fill="FFFFFF"/>
+          <w:lang w:val="es-419" w:eastAsia="es-ES"/>
+        </w:rPr>
+      </w:pPr>
+      <w:r>
+        <w:rPr>
+          <w:rFonts w:ascii="Arial" w:eastAsia="Times New Roman" w:hAnsi="Arial" w:cs="Arial"/>
+          <w:color w:val="393D40"/>
+          <w:sz w:val="24"/>
+          <w:szCs w:val="24"/>
+          <w:shd w:val="clear" w:color="auto" w:fill="FFFFFF"/>
+          <w:lang w:val="es-419" w:eastAsia="es-ES"/>
+        </w:rPr>
+        <w:t>Guardar h</w:t>
+      </w:r>
+    </w:p>
+    <w:p>
+      <w:pPr>
+        <w:pStyle w:val="Prrafodelista"/>
+        <w:numPr>
+          <w:ilvl w:val="0"/>
+          <w:numId w:val="12"/>
+        </w:numPr>
+        <w:spacing w:line="240" w:lineRule="auto"/>
+        <w:rPr>
+          <w:rFonts w:ascii="Arial" w:eastAsia="Times New Roman" w:hAnsi="Arial" w:cs="Arial"/>
+          <w:color w:val="393D40"/>
+          <w:sz w:val="24"/>
+          <w:szCs w:val="24"/>
+          <w:shd w:val="clear" w:color="auto" w:fill="FFFFFF"/>
+          <w:lang w:val="es-419" w:eastAsia="es-ES"/>
+        </w:rPr>
+      </w:pPr>
+      <w:r>
+        <w:rPr>
+          <w:rFonts w:ascii="Arial" w:eastAsia="Times New Roman" w:hAnsi="Arial" w:cs="Arial"/>
+          <w:color w:val="393D40"/>
+          <w:sz w:val="24"/>
+          <w:szCs w:val="24"/>
+          <w:shd w:val="clear" w:color="auto" w:fill="FFFFFF"/>
+          <w:lang w:val="es-419" w:eastAsia="es-ES"/>
+        </w:rPr>
+        <w:t>Pedir al usuario “Ingresa el monto de tu pago por hora:” p</w:t>
+      </w:r>
+    </w:p>
+    <w:p>
+      <w:pPr>
+        <w:pStyle w:val="Prrafodelista"/>
+        <w:numPr>
+          <w:ilvl w:val="0"/>
+          <w:numId w:val="12"/>
+        </w:numPr>
+        <w:spacing w:line="240" w:lineRule="auto"/>
+        <w:rPr>
+          <w:rFonts w:ascii="Arial" w:eastAsia="Times New Roman" w:hAnsi="Arial" w:cs="Arial"/>
+          <w:color w:val="393D40"/>
+          <w:sz w:val="24"/>
+          <w:szCs w:val="24"/>
+          <w:shd w:val="clear" w:color="auto" w:fill="FFFFFF"/>
+          <w:lang w:val="es-419" w:eastAsia="es-ES"/>
+        </w:rPr>
+      </w:pPr>
+      <w:r>
+        <w:rPr>
+          <w:rFonts w:ascii="Arial" w:eastAsia="Times New Roman" w:hAnsi="Arial" w:cs="Arial"/>
+          <w:color w:val="393D40"/>
+          <w:sz w:val="24"/>
+          <w:szCs w:val="24"/>
+          <w:shd w:val="clear" w:color="auto" w:fill="FFFFFF"/>
+          <w:lang w:val="es-419" w:eastAsia="es-ES"/>
+        </w:rPr>
+        <w:t>Guardar p</w:t>
+      </w:r>
+    </w:p>
+    <w:p>
+      <w:pPr>
+        <w:pStyle w:val="Prrafodelista"/>
+        <w:numPr>
+          <w:ilvl w:val="0"/>
+          <w:numId w:val="12"/>
+        </w:numPr>
+        <w:spacing w:line="240" w:lineRule="auto"/>
+        <w:rPr>
+          <w:rFonts w:ascii="Arial" w:eastAsia="Times New Roman" w:hAnsi="Arial" w:cs="Arial"/>
+          <w:color w:val="393D40"/>
+          <w:sz w:val="24"/>
+          <w:szCs w:val="24"/>
+          <w:shd w:val="clear" w:color="auto" w:fill="FFFFFF"/>
+          <w:lang w:val="es-419" w:eastAsia="es-ES"/>
+        </w:rPr>
+      </w:pPr>
+      <w:r>
+        <w:rPr>
+          <w:rFonts w:ascii="Arial" w:eastAsia="Times New Roman" w:hAnsi="Arial" w:cs="Arial"/>
+          <w:color w:val="393D40"/>
+          <w:sz w:val="24"/>
+          <w:szCs w:val="24"/>
+          <w:shd w:val="clear" w:color="auto" w:fill="FFFFFF"/>
+          <w:lang w:val="es-419" w:eastAsia="es-ES"/>
+        </w:rPr>
+        <w:t>sueldo=h/p</w:t>
+      </w:r>
+    </w:p>
+    <w:p>
+      <w:pPr>
+        <w:pStyle w:val="Prrafodelista"/>
+        <w:numPr>
+          <w:ilvl w:val="0"/>
+          <w:numId w:val="12"/>
+        </w:numPr>
+        <w:spacing w:line="240" w:lineRule="auto"/>
+        <w:rPr>
+          <w:rFonts w:ascii="Arial" w:eastAsia="Times New Roman" w:hAnsi="Arial" w:cs="Arial"/>
+          <w:color w:val="393D40"/>
+          <w:sz w:val="24"/>
+          <w:szCs w:val="24"/>
+          <w:shd w:val="clear" w:color="auto" w:fill="FFFFFF"/>
+          <w:lang w:val="es-419" w:eastAsia="es-ES"/>
+        </w:rPr>
+      </w:pPr>
+      <w:r>
+        <w:rPr>
+          <w:rFonts w:ascii="Arial" w:eastAsia="Times New Roman" w:hAnsi="Arial" w:cs="Arial"/>
+          <w:color w:val="393D40"/>
+          <w:sz w:val="24"/>
+          <w:szCs w:val="24"/>
+          <w:shd w:val="clear" w:color="auto" w:fill="FFFFFF"/>
+          <w:lang w:val="es-419" w:eastAsia="es-ES"/>
+        </w:rPr>
+        <w:t>Muestra el resultado. “Tu sueldo semanal es de:    pesos” sueldo</w:t>
+      </w:r>
+    </w:p>
+    <w:p>
+      <w:pPr>
+        <w:pStyle w:val="Prrafodelista"/>
+        <w:numPr>
+          <w:ilvl w:val="0"/>
+          <w:numId w:val="12"/>
+        </w:numPr>
+        <w:spacing w:line="240" w:lineRule="auto"/>
+        <w:rPr>
+          <w:rFonts w:ascii="Arial" w:eastAsia="Times New Roman" w:hAnsi="Arial" w:cs="Arial"/>
+          <w:color w:val="393D40"/>
+          <w:sz w:val="24"/>
+          <w:szCs w:val="24"/>
+          <w:shd w:val="clear" w:color="auto" w:fill="FFFFFF"/>
+          <w:lang w:val="es-419" w:eastAsia="es-ES"/>
+        </w:rPr>
+      </w:pPr>
+      <w:r>
+        <w:rPr>
+          <w:rFonts w:ascii="Arial" w:eastAsia="Times New Roman" w:hAnsi="Arial" w:cs="Arial"/>
+          <w:color w:val="393D40"/>
+          <w:sz w:val="24"/>
+          <w:szCs w:val="24"/>
+          <w:shd w:val="clear" w:color="auto" w:fill="FFFFFF"/>
+          <w:lang w:val="es-419" w:eastAsia="es-ES"/>
+        </w:rPr>
+        <w:t>Fin</w:t>
+      </w:r>
+      <w:r>
+        <w:rPr>
+          <w:rStyle w:val="Normal"/>
+          <w:rFonts w:ascii="Times New Roman" w:eastAsia="Times New Roman" w:hAnsi="Times New Roman" w:cs="Times New Roman"/>
+          <w:snapToGrid w:val="0"/>
+          <w:color w:val="000000"/>
+          <w:w w:val="0"/>
+          <w:sz w:val="0"/>
+          <w:szCs w:val="0"/>
+          <w:u w:color="000000"/>
+          <w:bdr w:val="none" w:sz="0" w:space="0" w:color="000000"/>
+          <w:shd w:val="clear" w:color="000000" w:fill="000000"/>
+          <w:lang w:val="x-none" w:eastAsia="x-none" w:bidi="x-none"/>
+        </w:rPr>
+        <w:t xml:space="preserve"> </w:t>
+      </w:r>
+    </w:p>
+    <w:p>
+      <w:pPr>
+        <w:spacing w:line="240" w:lineRule="auto"/>
+        <w:rPr>
+          <w:rFonts w:ascii="Arial" w:eastAsia="Times New Roman" w:hAnsi="Arial" w:cs="Arial"/>
+          <w:b/>
+          <w:color w:val="393D40"/>
+          <w:sz w:val="24"/>
+          <w:szCs w:val="24"/>
+          <w:shd w:val="clear" w:color="auto" w:fill="FFFFFF"/>
+          <w:lang w:val="es-419" w:eastAsia="es-ES"/>
+        </w:rPr>
+      </w:pPr>
+      <w:r>
+        <w:rPr>
+          <w:rFonts w:ascii="Arial" w:eastAsia="Times New Roman" w:hAnsi="Arial" w:cs="Arial"/>
+          <w:b/>
+          <w:color w:val="393D40"/>
+          <w:sz w:val="24"/>
+          <w:szCs w:val="24"/>
+          <w:shd w:val="clear" w:color="auto" w:fill="FFFFFF"/>
+          <w:lang w:val="es-419" w:eastAsia="es-ES"/>
+        </w:rPr>
+        <w:t>PSEUDOCÓDIGO</w:t>
+      </w:r>
+    </w:p>
+    <w:p>
+      <w:pPr>
+        <w:pStyle w:val="Prrafodelista"/>
+        <w:numPr>
+          <w:ilvl w:val="0"/>
+          <w:numId w:val="13"/>
+        </w:numPr>
+        <w:spacing w:line="240" w:lineRule="auto"/>
+        <w:rPr>
+          <w:rFonts w:ascii="Arial" w:eastAsia="Times New Roman" w:hAnsi="Arial" w:cs="Arial"/>
+          <w:color w:val="393D40"/>
+          <w:sz w:val="24"/>
+          <w:szCs w:val="24"/>
+          <w:shd w:val="clear" w:color="auto" w:fill="FFFFFF"/>
+          <w:lang w:val="es-419" w:eastAsia="es-ES"/>
+        </w:rPr>
+      </w:pPr>
+      <w:r>
+        <w:rPr>
+          <w:rFonts w:ascii="Arial" w:eastAsia="Times New Roman" w:hAnsi="Arial" w:cs="Arial"/>
+          <w:color w:val="393D40"/>
+          <w:sz w:val="24"/>
+          <w:szCs w:val="24"/>
+          <w:shd w:val="clear" w:color="auto" w:fill="FFFFFF"/>
+          <w:lang w:val="es-419" w:eastAsia="es-ES"/>
+        </w:rPr>
+        <w:t>Inicio</w:t>
+      </w:r>
+    </w:p>
+    <w:p>
+      <w:pPr>
+        <w:pStyle w:val="Prrafodelista"/>
+        <w:numPr>
+          <w:ilvl w:val="0"/>
+          <w:numId w:val="13"/>
+        </w:numPr>
+        <w:spacing w:line="240" w:lineRule="auto"/>
+        <w:rPr>
+          <w:rFonts w:ascii="Arial" w:eastAsia="Times New Roman" w:hAnsi="Arial" w:cs="Arial"/>
+          <w:color w:val="393D40"/>
+          <w:sz w:val="24"/>
+          <w:szCs w:val="24"/>
+          <w:shd w:val="clear" w:color="auto" w:fill="FFFFFF"/>
+          <w:lang w:val="es-419" w:eastAsia="es-ES"/>
+        </w:rPr>
+      </w:pPr>
+      <w:r>
+        <w:rPr>
+          <w:rFonts w:ascii="Arial" w:eastAsia="Times New Roman" w:hAnsi="Arial" w:cs="Arial"/>
+          <w:color w:val="393D40"/>
+          <w:sz w:val="24"/>
+          <w:szCs w:val="24"/>
+          <w:shd w:val="clear" w:color="auto" w:fill="FFFFFF"/>
+          <w:lang w:val="es-419" w:eastAsia="es-ES"/>
+        </w:rPr>
+        <w:t xml:space="preserve">Declarar las variables </w:t>
+      </w:r>
+      <w:proofErr w:type="spellStart"/>
+      <w:r>
+        <w:rPr>
+          <w:rFonts w:ascii="Arial" w:eastAsia="Times New Roman" w:hAnsi="Arial" w:cs="Arial"/>
+          <w:color w:val="393D40"/>
+          <w:sz w:val="24"/>
+          <w:szCs w:val="24"/>
+          <w:shd w:val="clear" w:color="auto" w:fill="FFFFFF"/>
+          <w:lang w:val="es-419" w:eastAsia="es-ES"/>
+        </w:rPr>
+        <w:t>sueldo,h</w:t>
+      </w:r>
+      <w:proofErr w:type="spellEnd"/>
+      <w:r>
+        <w:rPr>
+          <w:rFonts w:ascii="Arial" w:eastAsia="Times New Roman" w:hAnsi="Arial" w:cs="Arial"/>
+          <w:color w:val="393D40"/>
+          <w:sz w:val="24"/>
+          <w:szCs w:val="24"/>
+          <w:shd w:val="clear" w:color="auto" w:fill="FFFFFF"/>
+          <w:lang w:val="es-419" w:eastAsia="es-ES"/>
+        </w:rPr>
+        <w:t xml:space="preserve"> (</w:t>
+      </w:r>
+      <w:proofErr w:type="spellStart"/>
+      <w:r>
+        <w:rPr>
+          <w:rFonts w:ascii="Arial" w:eastAsia="Times New Roman" w:hAnsi="Arial" w:cs="Arial"/>
+          <w:color w:val="393D40"/>
+          <w:sz w:val="24"/>
+          <w:szCs w:val="24"/>
+          <w:shd w:val="clear" w:color="auto" w:fill="FFFFFF"/>
+          <w:lang w:val="es-419" w:eastAsia="es-ES"/>
+        </w:rPr>
+        <w:t>Float</w:t>
+      </w:r>
+      <w:proofErr w:type="spellEnd"/>
+      <w:r>
+        <w:rPr>
+          <w:rFonts w:ascii="Arial" w:eastAsia="Times New Roman" w:hAnsi="Arial" w:cs="Arial"/>
+          <w:color w:val="393D40"/>
+          <w:sz w:val="24"/>
+          <w:szCs w:val="24"/>
+          <w:shd w:val="clear" w:color="auto" w:fill="FFFFFF"/>
+          <w:lang w:val="es-419" w:eastAsia="es-ES"/>
+        </w:rPr>
+        <w:t>)</w:t>
+      </w:r>
+    </w:p>
+    <w:p>
+      <w:pPr>
+        <w:pStyle w:val="Prrafodelista"/>
+        <w:numPr>
+          <w:ilvl w:val="0"/>
+          <w:numId w:val="13"/>
+        </w:numPr>
+        <w:spacing w:line="240" w:lineRule="auto"/>
+        <w:rPr>
+          <w:rFonts w:ascii="Arial" w:eastAsia="Times New Roman" w:hAnsi="Arial" w:cs="Arial"/>
+          <w:color w:val="393D40"/>
+          <w:sz w:val="24"/>
+          <w:szCs w:val="24"/>
+          <w:shd w:val="clear" w:color="auto" w:fill="FFFFFF"/>
+          <w:lang w:val="es-419" w:eastAsia="es-ES"/>
+        </w:rPr>
+      </w:pPr>
+      <w:r>
+        <w:rPr>
+          <w:rFonts w:ascii="Arial" w:eastAsia="Times New Roman" w:hAnsi="Arial" w:cs="Arial"/>
+          <w:color w:val="393D40"/>
+          <w:sz w:val="24"/>
+          <w:szCs w:val="24"/>
+          <w:shd w:val="clear" w:color="auto" w:fill="FFFFFF"/>
+          <w:lang w:val="es-419" w:eastAsia="es-ES"/>
+        </w:rPr>
+        <w:t xml:space="preserve">Declarar constante p=100 (suponiendo que recibe el pago de $100 por hora). </w:t>
+      </w:r>
+    </w:p>
+    <w:p>
+      <w:pPr>
+        <w:pStyle w:val="Prrafodelista"/>
+        <w:numPr>
+          <w:ilvl w:val="0"/>
+          <w:numId w:val="13"/>
+        </w:numPr>
+        <w:spacing w:line="240" w:lineRule="auto"/>
+        <w:rPr>
+          <w:rFonts w:ascii="Arial" w:eastAsia="Times New Roman" w:hAnsi="Arial" w:cs="Arial"/>
+          <w:color w:val="393D40"/>
+          <w:sz w:val="24"/>
+          <w:szCs w:val="24"/>
+          <w:shd w:val="clear" w:color="auto" w:fill="FFFFFF"/>
+          <w:lang w:val="es-419" w:eastAsia="es-ES"/>
+        </w:rPr>
+      </w:pPr>
+      <w:r>
+        <w:rPr>
+          <w:rFonts w:ascii="Arial" w:eastAsia="Times New Roman" w:hAnsi="Arial" w:cs="Arial"/>
+          <w:color w:val="393D40"/>
+          <w:sz w:val="24"/>
+          <w:szCs w:val="24"/>
+          <w:shd w:val="clear" w:color="auto" w:fill="FFFFFF"/>
+          <w:lang w:val="es-419" w:eastAsia="es-ES"/>
+        </w:rPr>
+        <w:t>Escribir “El siguiente programa te permitirá conocer tu sueldo semanal.”</w:t>
+      </w:r>
+    </w:p>
+    <w:p>
+      <w:pPr>
+        <w:pStyle w:val="Prrafodelista"/>
+        <w:numPr>
+          <w:ilvl w:val="0"/>
+          <w:numId w:val="13"/>
+        </w:numPr>
+        <w:spacing w:line="240" w:lineRule="auto"/>
+        <w:rPr>
+          <w:rFonts w:ascii="Arial" w:eastAsia="Times New Roman" w:hAnsi="Arial" w:cs="Arial"/>
+          <w:color w:val="393D40"/>
+          <w:sz w:val="24"/>
+          <w:szCs w:val="24"/>
+          <w:shd w:val="clear" w:color="auto" w:fill="FFFFFF"/>
+          <w:lang w:val="es-419" w:eastAsia="es-ES"/>
+        </w:rPr>
+      </w:pPr>
+      <w:r>
+        <w:rPr>
+          <w:rFonts w:ascii="Arial" w:eastAsia="Times New Roman" w:hAnsi="Arial" w:cs="Arial"/>
+          <w:color w:val="393D40"/>
+          <w:sz w:val="24"/>
+          <w:szCs w:val="24"/>
+          <w:shd w:val="clear" w:color="auto" w:fill="FFFFFF"/>
+          <w:lang w:val="es-419" w:eastAsia="es-ES"/>
+        </w:rPr>
+        <w:t>Escribir “Ingresa el número de horas trabajadas:” h</w:t>
+      </w:r>
+    </w:p>
+    <w:p>
+      <w:pPr>
+        <w:pStyle w:val="Prrafodelista"/>
+        <w:numPr>
+          <w:ilvl w:val="0"/>
+          <w:numId w:val="13"/>
+        </w:numPr>
+        <w:spacing w:line="240" w:lineRule="auto"/>
+        <w:rPr>
+          <w:rFonts w:ascii="Arial" w:eastAsia="Times New Roman" w:hAnsi="Arial" w:cs="Arial"/>
+          <w:color w:val="393D40"/>
+          <w:sz w:val="24"/>
+          <w:szCs w:val="24"/>
+          <w:shd w:val="clear" w:color="auto" w:fill="FFFFFF"/>
+          <w:lang w:val="es-419" w:eastAsia="es-ES"/>
+        </w:rPr>
+      </w:pPr>
+      <w:r>
+        <w:rPr>
+          <w:rFonts w:ascii="Arial" w:eastAsia="Times New Roman" w:hAnsi="Arial" w:cs="Arial"/>
+          <w:color w:val="393D40"/>
+          <w:sz w:val="24"/>
+          <w:szCs w:val="24"/>
+          <w:shd w:val="clear" w:color="auto" w:fill="FFFFFF"/>
+          <w:lang w:val="es-419" w:eastAsia="es-ES"/>
+        </w:rPr>
+        <w:t>Lee h (guardar valor en “h”)</w:t>
+      </w:r>
+    </w:p>
+    <w:p>
+      <w:pPr>
+        <w:pStyle w:val="Prrafodelista"/>
+        <w:numPr>
+          <w:ilvl w:val="0"/>
+          <w:numId w:val="13"/>
+        </w:numPr>
+        <w:spacing w:line="240" w:lineRule="auto"/>
+        <w:rPr>
+          <w:rFonts w:ascii="Arial" w:eastAsia="Times New Roman" w:hAnsi="Arial" w:cs="Arial"/>
+          <w:color w:val="393D40"/>
+          <w:sz w:val="24"/>
+          <w:szCs w:val="24"/>
+          <w:shd w:val="clear" w:color="auto" w:fill="FFFFFF"/>
+          <w:lang w:val="es-419" w:eastAsia="es-ES"/>
+        </w:rPr>
+      </w:pPr>
+      <w:r>
+        <w:rPr>
+          <w:rFonts w:ascii="Arial" w:eastAsia="Times New Roman" w:hAnsi="Arial" w:cs="Arial"/>
+          <w:color w:val="393D40"/>
+          <w:sz w:val="24"/>
+          <w:szCs w:val="24"/>
+          <w:shd w:val="clear" w:color="auto" w:fill="FFFFFF"/>
+          <w:lang w:val="es-419" w:eastAsia="es-ES"/>
+        </w:rPr>
+        <w:t>Proceso: sueldo=h*p</w:t>
+      </w:r>
+    </w:p>
+    <w:p>
+      <w:pPr>
+        <w:pStyle w:val="Prrafodelista"/>
+        <w:numPr>
+          <w:ilvl w:val="0"/>
+          <w:numId w:val="13"/>
+        </w:numPr>
+        <w:spacing w:line="240" w:lineRule="auto"/>
+        <w:rPr>
+          <w:rFonts w:ascii="Arial" w:eastAsia="Times New Roman" w:hAnsi="Arial" w:cs="Arial"/>
+          <w:color w:val="393D40"/>
+          <w:sz w:val="24"/>
+          <w:szCs w:val="24"/>
+          <w:shd w:val="clear" w:color="auto" w:fill="FFFFFF"/>
+          <w:lang w:val="es-419" w:eastAsia="es-ES"/>
+        </w:rPr>
+      </w:pPr>
+      <w:r>
+        <w:rPr>
+          <w:rFonts w:ascii="Arial" w:eastAsia="Times New Roman" w:hAnsi="Arial" w:cs="Arial"/>
+          <w:color w:val="393D40"/>
+          <w:sz w:val="24"/>
+          <w:szCs w:val="24"/>
+          <w:shd w:val="clear" w:color="auto" w:fill="FFFFFF"/>
+          <w:lang w:val="es-419" w:eastAsia="es-ES"/>
+        </w:rPr>
+        <w:t xml:space="preserve">Imprimir “Tu sueldo semanal es de: ” sueldo </w:t>
+      </w:r>
+    </w:p>
+    <w:p>
+      <w:pPr>
+        <w:pStyle w:val="Prrafodelista"/>
+        <w:numPr>
+          <w:ilvl w:val="0"/>
+          <w:numId w:val="13"/>
+        </w:numPr>
+        <w:spacing w:line="240" w:lineRule="auto"/>
+        <w:rPr>
+          <w:rFonts w:ascii="Arial" w:eastAsia="Times New Roman" w:hAnsi="Arial" w:cs="Arial"/>
+          <w:color w:val="393D40"/>
+          <w:sz w:val="24"/>
+          <w:szCs w:val="24"/>
+          <w:shd w:val="clear" w:color="auto" w:fill="FFFFFF"/>
+          <w:lang w:val="es-419" w:eastAsia="es-ES"/>
+        </w:rPr>
+      </w:pPr>
+      <w:r>
+        <w:rPr>
+          <w:rFonts w:ascii="Arial" w:eastAsia="Times New Roman" w:hAnsi="Arial" w:cs="Arial"/>
+          <w:color w:val="393D40"/>
+          <w:sz w:val="24"/>
+          <w:szCs w:val="24"/>
+          <w:shd w:val="clear" w:color="auto" w:fill="FFFFFF"/>
+          <w:lang w:val="es-419" w:eastAsia="es-ES"/>
+        </w:rPr>
+        <w:t>Fin</w:t>
+      </w:r>
+    </w:p>
+    <w:p>
+      <w:pPr>
+        <w:rPr>
+          <w:rFonts w:ascii="Arial" w:eastAsia="Times New Roman" w:hAnsi="Arial" w:cs="Arial"/>
+          <w:b/>
+          <w:color w:val="393D40"/>
+          <w:sz w:val="24"/>
+          <w:szCs w:val="24"/>
+          <w:shd w:val="clear" w:color="auto" w:fill="FFFFFF"/>
+          <w:lang w:val="es-419" w:eastAsia="es-ES"/>
+        </w:rPr>
+      </w:pPr>
+      <w:r>
+        <w:rPr>
+          <w:rFonts w:ascii="Arial" w:eastAsia="Times New Roman" w:hAnsi="Arial" w:cs="Arial"/>
+          <w:b/>
+          <w:noProof/>
+          <w:color w:val="393D40"/>
+          <w:sz w:val="24"/>
+          <w:szCs w:val="24"/>
+          <w:shd w:val="clear" w:color="auto" w:fill="FFFFFF"/>
+          <w:lang w:eastAsia="es-ES"/>
+        </w:rPr>
+        <w:drawing>
+          <wp:anchor distT="0" distB="0" distL="114300" distR="114300" simplePos="0" relativeHeight="251663360" behindDoc="0" locked="0" layoutInCell="1" allowOverlap="1" wp14:anchorId="3189CE33" wp14:editId="0EB850A0">
+            <wp:simplePos x="0" y="0"/>
+            <wp:positionH relativeFrom="margin">
+              <wp:posOffset>1710690</wp:posOffset>
+            </wp:positionH>
+            <wp:positionV relativeFrom="paragraph">
+              <wp:posOffset>191135</wp:posOffset>
+            </wp:positionV>
+            <wp:extent cx="1909448" cy="3552825"/>
+            <wp:effectExtent l="0" t="0" r="0" b="0"/>
+            <wp:wrapNone/>
+            <wp:docPr id="9" name="Imagen 9" descr="C:\Users\Alumna\Desktop\LABORATORIA_3G\35_Ejercicios_Pseudocodigo\DFD5.png"/>
+            <wp:cNvGraphicFramePr>
+              <a:graphicFrameLocks xmlns:a="http://schemas.openxmlformats.org/drawingml/2006/main" noChangeAspect="1"/>
+            </wp:cNvGraphicFramePr>
+            <a:graphic xmlns:a="http://schemas.openxmlformats.org/drawingml/2006/main">
+              <a:graphicData uri="http://schemas.openxmlformats.org/drawingml/2006/picture">
+                <pic:pic xmlns:pic="http://schemas.openxmlformats.org/drawingml/2006/picture">
+                  <pic:nvPicPr>
+                    <pic:cNvPr id="0" name="Picture 5" descr="C:\Users\Alumna\Desktop\LABORATORIA_3G\35_Ejercicios_Pseudocodigo\DFD5.png"/>
+                    <pic:cNvPicPr>
+                      <a:picLocks noChangeAspect="1" noChangeArrowheads="1"/>
+                    </pic:cNvPicPr>
+                  </pic:nvPicPr>
+                  <pic:blipFill>
+                    <a:blip r:embed="rId11">
+                      <a:extLst>
+                        <a:ext uri="{28A0092B-C50C-407E-A947-70E740481C1C}">
+                          <a14:useLocalDpi xmlns:a14="http://schemas.microsoft.com/office/drawing/2010/main" val="0"/>
+                        </a:ext>
+                      </a:extLst>
+                    </a:blip>
+                    <a:srcRect/>
+                    <a:stretch>
+                      <a:fillRect/>
+                    </a:stretch>
+                  </pic:blipFill>
+                  <pic:spPr bwMode="auto">
+                    <a:xfrm>
+                      <a:off x="0" y="0"/>
+                      <a:ext cx="1909448" cy="3552825"/>
+                    </a:xfrm>
+                    <a:prstGeom prst="rect">
+                      <a:avLst/>
+                    </a:prstGeom>
+                    <a:noFill/>
+                    <a:ln>
+                      <a:noFill/>
+                    </a:ln>
+                  </pic:spPr>
+                </pic:pic>
+              </a:graphicData>
+            </a:graphic>
+            <wp14:sizeRelH relativeFrom="margin">
+              <wp14:pctWidth>0</wp14:pctWidth>
+            </wp14:sizeRelH>
+            <wp14:sizeRelV relativeFrom="margin">
+              <wp14:pctHeight>0</wp14:pctHeight>
+            </wp14:sizeRelV>
+          </wp:anchor>
+        </w:drawing>
+      </w:r>
+      <w:r>
+        <w:rPr>
+          <w:rFonts w:ascii="Arial" w:eastAsia="Times New Roman" w:hAnsi="Arial" w:cs="Arial"/>
+          <w:b/>
+          <w:color w:val="393D40"/>
+          <w:sz w:val="24"/>
+          <w:szCs w:val="24"/>
+          <w:shd w:val="clear" w:color="auto" w:fill="FFFFFF"/>
+          <w:lang w:val="es-419" w:eastAsia="es-ES"/>
+        </w:rPr>
+        <w:t>DFD</w:t>
+      </w:r>
+    </w:p>
+    <w:p>
+      <w:pPr>
+        <w:rPr>
+          <w:lang w:val="es-419"/>
+        </w:rPr>
+      </w:pPr>
     </w:p>
     <w:sectPr>
       <w:pgSz w:w="11906" w:h="16838"/>
@@ -6644,6 +7654,95 @@
     </w:lvl>
   </w:abstractNum>
   <w:abstractNum w:abstractNumId="7" w15:restartNumberingAfterBreak="0">
+    <w:nsid w:val="4FF93939"/>
+    <w:multiLevelType w:val="hybridMultilevel"/>
+    <w:tmpl w:val="CF322C4E"/>
+    <w:lvl w:ilvl="0" w:tplc="0C0A000F">
+      <w:start w:val="1"/>
+      <w:numFmt w:val="decimal"/>
+      <w:lvlText w:val="%1."/>
+      <w:lvlJc w:val="left"/>
+      <w:pPr>
+        <w:ind w:left="720" w:hanging="360"/>
+      </w:pPr>
+      <w:rPr>
+        <w:rFonts w:hint="default"/>
+      </w:rPr>
+    </w:lvl>
+    <w:lvl w:ilvl="1" w:tplc="0C0A0019" w:tentative="1">
+      <w:start w:val="1"/>
+      <w:numFmt w:val="lowerLetter"/>
+      <w:lvlText w:val="%2."/>
+      <w:lvlJc w:val="left"/>
+      <w:pPr>
+        <w:ind w:left="1440" w:hanging="360"/>
+      </w:pPr>
+    </w:lvl>
+    <w:lvl w:ilvl="2" w:tplc="0C0A001B" w:tentative="1">
+      <w:start w:val="1"/>
+      <w:numFmt w:val="lowerRoman"/>
+      <w:lvlText w:val="%3."/>
+      <w:lvlJc w:val="right"/>
+      <w:pPr>
+        <w:ind w:left="2160" w:hanging="180"/>
+      </w:pPr>
+    </w:lvl>
+    <w:lvl w:ilvl="3" w:tplc="0C0A000F" w:tentative="1">
+      <w:start w:val="1"/>
+      <w:numFmt w:val="decimal"/>
+      <w:lvlText w:val="%4."/>
+      <w:lvlJc w:val="left"/>
+      <w:pPr>
+        <w:ind w:left="2880" w:hanging="360"/>
+      </w:pPr>
+    </w:lvl>
+    <w:lvl w:ilvl="4" w:tplc="0C0A0019" w:tentative="1">
+      <w:start w:val="1"/>
+      <w:numFmt w:val="lowerLetter"/>
+      <w:lvlText w:val="%5."/>
+      <w:lvlJc w:val="left"/>
+      <w:pPr>
+        <w:ind w:left="3600" w:hanging="360"/>
+      </w:pPr>
+    </w:lvl>
+    <w:lvl w:ilvl="5" w:tplc="0C0A001B" w:tentative="1">
+      <w:start w:val="1"/>
+      <w:numFmt w:val="lowerRoman"/>
+      <w:lvlText w:val="%6."/>
+      <w:lvlJc w:val="right"/>
+      <w:pPr>
+        <w:ind w:left="4320" w:hanging="180"/>
+      </w:pPr>
+    </w:lvl>
+    <w:lvl w:ilvl="6" w:tplc="0C0A000F" w:tentative="1">
+      <w:start w:val="1"/>
+      <w:numFmt w:val="decimal"/>
+      <w:lvlText w:val="%7."/>
+      <w:lvlJc w:val="left"/>
+      <w:pPr>
+        <w:ind w:left="5040" w:hanging="360"/>
+      </w:pPr>
+    </w:lvl>
+    <w:lvl w:ilvl="7" w:tplc="0C0A0019" w:tentative="1">
+      <w:start w:val="1"/>
+      <w:numFmt w:val="lowerLetter"/>
+      <w:lvlText w:val="%8."/>
+      <w:lvlJc w:val="left"/>
+      <w:pPr>
+        <w:ind w:left="5760" w:hanging="360"/>
+      </w:pPr>
+    </w:lvl>
+    <w:lvl w:ilvl="8" w:tplc="0C0A001B" w:tentative="1">
+      <w:start w:val="1"/>
+      <w:numFmt w:val="lowerRoman"/>
+      <w:lvlText w:val="%9."/>
+      <w:lvlJc w:val="right"/>
+      <w:pPr>
+        <w:ind w:left="6480" w:hanging="180"/>
+      </w:pPr>
+    </w:lvl>
+  </w:abstractNum>
+  <w:abstractNum w:abstractNumId="8" w15:restartNumberingAfterBreak="0">
     <w:nsid w:val="56F95BFC"/>
     <w:multiLevelType w:val="hybridMultilevel"/>
     <w:tmpl w:val="10E6C19C"/>
@@ -6732,7 +7831,7 @@
       </w:pPr>
     </w:lvl>
   </w:abstractNum>
-  <w:abstractNum w:abstractNumId="8" w15:restartNumberingAfterBreak="0">
+  <w:abstractNum w:abstractNumId="9" w15:restartNumberingAfterBreak="0">
     <w:nsid w:val="5D53769E"/>
     <w:multiLevelType w:val="hybridMultilevel"/>
     <w:tmpl w:val="10E6C19C"/>
@@ -6821,7 +7920,96 @@
       </w:pPr>
     </w:lvl>
   </w:abstractNum>
-  <w:abstractNum w:abstractNumId="9" w15:restartNumberingAfterBreak="0">
+  <w:abstractNum w:abstractNumId="10" w15:restartNumberingAfterBreak="0">
+    <w:nsid w:val="6E410E18"/>
+    <w:multiLevelType w:val="hybridMultilevel"/>
+    <w:tmpl w:val="10E6C19C"/>
+    <w:lvl w:ilvl="0" w:tplc="0C0A000F">
+      <w:start w:val="1"/>
+      <w:numFmt w:val="decimal"/>
+      <w:lvlText w:val="%1."/>
+      <w:lvlJc w:val="left"/>
+      <w:pPr>
+        <w:ind w:left="720" w:hanging="360"/>
+      </w:pPr>
+      <w:rPr>
+        <w:rFonts w:hint="default"/>
+      </w:rPr>
+    </w:lvl>
+    <w:lvl w:ilvl="1" w:tplc="0C0A0019" w:tentative="1">
+      <w:start w:val="1"/>
+      <w:numFmt w:val="lowerLetter"/>
+      <w:lvlText w:val="%2."/>
+      <w:lvlJc w:val="left"/>
+      <w:pPr>
+        <w:ind w:left="1440" w:hanging="360"/>
+      </w:pPr>
+    </w:lvl>
+    <w:lvl w:ilvl="2" w:tplc="0C0A001B" w:tentative="1">
+      <w:start w:val="1"/>
+      <w:numFmt w:val="lowerRoman"/>
+      <w:lvlText w:val="%3."/>
+      <w:lvlJc w:val="right"/>
+      <w:pPr>
+        <w:ind w:left="2160" w:hanging="180"/>
+      </w:pPr>
+    </w:lvl>
+    <w:lvl w:ilvl="3" w:tplc="0C0A000F" w:tentative="1">
+      <w:start w:val="1"/>
+      <w:numFmt w:val="decimal"/>
+      <w:lvlText w:val="%4."/>
+      <w:lvlJc w:val="left"/>
+      <w:pPr>
+        <w:ind w:left="2880" w:hanging="360"/>
+      </w:pPr>
+    </w:lvl>
+    <w:lvl w:ilvl="4" w:tplc="0C0A0019" w:tentative="1">
+      <w:start w:val="1"/>
+      <w:numFmt w:val="lowerLetter"/>
+      <w:lvlText w:val="%5."/>
+      <w:lvlJc w:val="left"/>
+      <w:pPr>
+        <w:ind w:left="3600" w:hanging="360"/>
+      </w:pPr>
+    </w:lvl>
+    <w:lvl w:ilvl="5" w:tplc="0C0A001B" w:tentative="1">
+      <w:start w:val="1"/>
+      <w:numFmt w:val="lowerRoman"/>
+      <w:lvlText w:val="%6."/>
+      <w:lvlJc w:val="right"/>
+      <w:pPr>
+        <w:ind w:left="4320" w:hanging="180"/>
+      </w:pPr>
+    </w:lvl>
+    <w:lvl w:ilvl="6" w:tplc="0C0A000F" w:tentative="1">
+      <w:start w:val="1"/>
+      <w:numFmt w:val="decimal"/>
+      <w:lvlText w:val="%7."/>
+      <w:lvlJc w:val="left"/>
+      <w:pPr>
+        <w:ind w:left="5040" w:hanging="360"/>
+      </w:pPr>
+    </w:lvl>
+    <w:lvl w:ilvl="7" w:tplc="0C0A0019" w:tentative="1">
+      <w:start w:val="1"/>
+      <w:numFmt w:val="lowerLetter"/>
+      <w:lvlText w:val="%8."/>
+      <w:lvlJc w:val="left"/>
+      <w:pPr>
+        <w:ind w:left="5760" w:hanging="360"/>
+      </w:pPr>
+    </w:lvl>
+    <w:lvl w:ilvl="8" w:tplc="0C0A001B" w:tentative="1">
+      <w:start w:val="1"/>
+      <w:numFmt w:val="lowerRoman"/>
+      <w:lvlText w:val="%9."/>
+      <w:lvlJc w:val="right"/>
+      <w:pPr>
+        <w:ind w:left="6480" w:hanging="180"/>
+      </w:pPr>
+    </w:lvl>
+  </w:abstractNum>
+  <w:abstractNum w:abstractNumId="11" w15:restartNumberingAfterBreak="0">
     <w:nsid w:val="7710672B"/>
     <w:multiLevelType w:val="hybridMultilevel"/>
     <w:tmpl w:val="7E588F7E"/>
@@ -6910,7 +8098,7 @@
       </w:pPr>
     </w:lvl>
   </w:abstractNum>
-  <w:abstractNum w:abstractNumId="10" w15:restartNumberingAfterBreak="0">
+  <w:abstractNum w:abstractNumId="12" w15:restartNumberingAfterBreak="0">
     <w:nsid w:val="7F0832A2"/>
     <w:multiLevelType w:val="hybridMultilevel"/>
     <w:tmpl w:val="10E6C19C"/>
@@ -7003,16 +8191,16 @@
     <w:abstractNumId w:val="1"/>
   </w:num>
   <w:num w:numId="2">
-    <w:abstractNumId w:val="9"/>
+    <w:abstractNumId w:val="11"/>
   </w:num>
   <w:num w:numId="3">
-    <w:abstractNumId w:val="8"/>
+    <w:abstractNumId w:val="9"/>
   </w:num>
   <w:num w:numId="4">
     <w:abstractNumId w:val="3"/>
   </w:num>
   <w:num w:numId="5">
-    <w:abstractNumId w:val="7"/>
+    <w:abstractNumId w:val="8"/>
   </w:num>
   <w:num w:numId="6">
     <w:abstractNumId w:val="2"/>
@@ -7024,13 +8212,19 @@
     <w:abstractNumId w:val="0"/>
   </w:num>
   <w:num w:numId="9">
-    <w:abstractNumId w:val="10"/>
+    <w:abstractNumId w:val="12"/>
   </w:num>
   <w:num w:numId="10">
     <w:abstractNumId w:val="5"/>
   </w:num>
   <w:num w:numId="11">
     <w:abstractNumId w:val="6"/>
+  </w:num>
+  <w:num w:numId="12">
+    <w:abstractNumId w:val="7"/>
+  </w:num>
+  <w:num w:numId="13">
+    <w:abstractNumId w:val="10"/>
   </w:num>
 </w:numbering>
 </file>

</xml_diff>